<commit_message>
Update Coversheet .docx and User Case Diagram.docx
</commit_message>
<xml_diff>
--- a/Coversheet .docx
+++ b/Coversheet .docx
@@ -307,7 +307,27 @@
                 <w:bCs/>
                 <w:lang w:eastAsia="en-US"/>
               </w:rPr>
-              <w:t xml:space="preserve">f A Modern Computer Application </w:t>
+              <w:t xml:space="preserve">f </w:t>
+            </w:r>
+            <w:proofErr w:type="gramStart"/>
+            <w:r>
+              <w:rPr>
+                <w:rFonts w:eastAsia="SimSun"/>
+                <w:b/>
+                <w:bCs/>
+                <w:lang w:eastAsia="en-US"/>
+              </w:rPr>
+              <w:t>A</w:t>
+            </w:r>
+            <w:proofErr w:type="gramEnd"/>
+            <w:r>
+              <w:rPr>
+                <w:rFonts w:eastAsia="SimSun"/>
+                <w:b/>
+                <w:bCs/>
+                <w:lang w:eastAsia="en-US"/>
+              </w:rPr>
+              <w:t xml:space="preserve"> Modern Computer Application </w:t>
             </w:r>
           </w:p>
         </w:tc>
@@ -614,6 +634,13 @@
                 <w:bCs/>
               </w:rPr>
             </w:pPr>
+            <w:r>
+              <w:rPr>
+                <w:b/>
+                <w:bCs/>
+              </w:rPr>
+              <w:t>18047277</w:t>
+            </w:r>
           </w:p>
         </w:tc>
         <w:tc>

</xml_diff>